<commit_message>
#structured by lecture #preliminary case material for lecture 1 #Imai's material as separate folder
</commit_message>
<xml_diff>
--- a/syllabus/Fundamentals of R_syllabus.docx
+++ b/syllabus/Fundamentals of R_syllabus.docx
@@ -68,21 +68,12 @@
         <w:spacing w:after="0" w:line="259" w:lineRule="auto"/>
         <w:ind w:left="0" w:right="-6913" w:firstLine="0"/>
       </w:pPr>
-      <w:proofErr w:type="gramStart"/>
       <w:r>
         <w:rPr>
           <w:b/>
           <w:color w:val="FF0000"/>
         </w:rPr>
-        <w:t>Master in International</w:t>
-      </w:r>
-      <w:proofErr w:type="gramEnd"/>
-      <w:r>
-        <w:rPr>
-          <w:b/>
-          <w:color w:val="FF0000"/>
-        </w:rPr>
-        <w:t xml:space="preserve"> and Development Studies</w:t>
+        <w:t>Master in International and Development Studies</w:t>
       </w:r>
     </w:p>
     <w:p>
@@ -1683,6 +1674,29 @@
     <w:p>
       <w:pPr>
         <w:spacing w:after="0" w:line="259" w:lineRule="auto"/>
+        <w:ind w:left="142"/>
+      </w:pPr>
+    </w:p>
+    <w:p>
+      <w:pPr>
+        <w:spacing w:after="0" w:line="259" w:lineRule="auto"/>
+        <w:ind w:left="142"/>
+        <w:rPr>
+          <w:i/>
+          <w:iCs/>
+        </w:rPr>
+      </w:pPr>
+      <w:r>
+        <w:rPr>
+          <w:i/>
+          <w:iCs/>
+        </w:rPr>
+        <w:t>All classes will be held in P3-506.</w:t>
+      </w:r>
+    </w:p>
+    <w:p>
+      <w:pPr>
+        <w:spacing w:after="0" w:line="259" w:lineRule="auto"/>
         <w:ind w:left="142" w:firstLine="0"/>
       </w:pPr>
       <w:r>
@@ -1738,25 +1752,23 @@
           <w:color w:val="000000"/>
           <w:lang w:bidi="en-GB"/>
         </w:rPr>
-        <w:t xml:space="preserve">R is a programming language and open-source software that allows users to import, transform, and </w:t>
-      </w:r>
-      <w:proofErr w:type="spellStart"/>
+        <w:t>R is a programming language and open-source software that allows users to import, transform, and analyze diverse types of data. Academics, governments, and industry use R data collection, data visualization, and data analysis. This course is a hands-on introduction to R, starting from scratch. In separate blocks, the course covers fundamental tasks in R as how to import different types of data; how to clean and manipulate objects; how to create beautiful visualizations; and how to get help from the community. The course presents topical case studies, which illustrate a practical application of the fundamentals of R, to cover key social science questions related to the environment, development finance,</w:t>
+      </w:r>
       <w:r>
         <w:rPr>
           <w:b w:val="0"/>
           <w:color w:val="000000"/>
           <w:lang w:bidi="en-GB"/>
         </w:rPr>
-        <w:t>analyze</w:t>
-      </w:r>
-      <w:proofErr w:type="spellEnd"/>
+        <w:t xml:space="preserve"> conflict, and</w:t>
+      </w:r>
       <w:r>
         <w:rPr>
           <w:b w:val="0"/>
           <w:color w:val="000000"/>
           <w:lang w:bidi="en-GB"/>
         </w:rPr>
-        <w:t xml:space="preserve"> diverse types of data. Academics, governments, and industry use R data collection, data visualization, and data analysis. This course is a hands-on introduction to R, starting from scratch. In separate blocks, the course covers fundamental tasks in R as how to import different types of data; how to clean and manipulate objects; how to create beautiful visualizations; and how to get help from the community. The course presents topical case studies, which illustrate a practical application of the fundamentals of R, to cover key social science questions related to the environment, development finance,</w:t>
+        <w:t xml:space="preserve"> democracies</w:t>
       </w:r>
       <w:r>
         <w:rPr>
@@ -1764,22 +1776,6 @@
           <w:color w:val="000000"/>
           <w:lang w:bidi="en-GB"/>
         </w:rPr>
-        <w:t xml:space="preserve"> conflict, and</w:t>
-      </w:r>
-      <w:r>
-        <w:rPr>
-          <w:b w:val="0"/>
-          <w:color w:val="000000"/>
-          <w:lang w:bidi="en-GB"/>
-        </w:rPr>
-        <w:t xml:space="preserve"> democracies</w:t>
-      </w:r>
-      <w:r>
-        <w:rPr>
-          <w:b w:val="0"/>
-          <w:color w:val="000000"/>
-          <w:lang w:bidi="en-GB"/>
-        </w:rPr>
         <w:t>.</w:t>
       </w:r>
     </w:p>
@@ -1903,6 +1899,7 @@
         <w:jc w:val="both"/>
       </w:pPr>
       <w:r>
+        <w:lastRenderedPageBreak/>
         <w:t>The course provides students with the basic tools so that they can continue independently with more complex tasks in R and leverage the community for help whenever necessary.</w:t>
       </w:r>
     </w:p>
@@ -1944,11 +1941,7 @@
         <w:jc w:val="both"/>
       </w:pPr>
       <w:r>
-        <w:t xml:space="preserve">Learning R can be </w:t>
-      </w:r>
-      <w:proofErr w:type="spellStart"/>
-      <w:r>
-        <w:t>f</w:t>
+        <w:t>Learning R can be f</w:t>
       </w:r>
       <w:r>
         <w:rPr>
@@ -1966,11 +1959,7 @@
         <w:t>R</w:t>
       </w:r>
       <w:r>
-        <w:t>ating</w:t>
-      </w:r>
-      <w:proofErr w:type="spellEnd"/>
-      <w:r>
-        <w:t>. This course is designed to allow proper time for each task and provide the necessary support to students.</w:t>
+        <w:t>ating. This course is designed to allow proper time for each task and provide the necessary support to students.</w:t>
       </w:r>
     </w:p>
     <w:p>
@@ -2261,15 +2250,7 @@
         <w:jc w:val="both"/>
       </w:pPr>
       <w:r>
-        <w:t xml:space="preserve">Class materials (readings, scripts, case studies, and presentations) will be available on the </w:t>
-      </w:r>
-      <w:proofErr w:type="spellStart"/>
-      <w:r>
-        <w:t>moodle</w:t>
-      </w:r>
-      <w:proofErr w:type="spellEnd"/>
-      <w:r>
-        <w:t xml:space="preserve"> page. Case studies will be designed and selected according to the </w:t>
+        <w:t xml:space="preserve">Class materials (readings, scripts, case studies, and presentations) will be available on the moodle page. Case studies will be designed and selected according to the </w:t>
       </w:r>
       <w:r>
         <w:t>student's</w:t>
@@ -2295,15 +2276,7 @@
     <w:p/>
     <w:p>
       <w:r>
-        <w:t xml:space="preserve">Douglas, A., Ross, D., Mancini, F., Couto, A. &amp; </w:t>
-      </w:r>
-      <w:proofErr w:type="spellStart"/>
-      <w:r>
-        <w:t>Lusseau</w:t>
-      </w:r>
-      <w:proofErr w:type="spellEnd"/>
-      <w:r>
-        <w:t xml:space="preserve">, D. (2022). </w:t>
+        <w:t xml:space="preserve">Douglas, A., Ross, D., Mancini, F., Couto, A. &amp; Lusseau, D. (2022). </w:t>
       </w:r>
       <w:hyperlink r:id="rId12">
         <w:r>
@@ -2321,15 +2294,7 @@
     <w:p/>
     <w:p>
       <w:r>
-        <w:t xml:space="preserve">Wickham, H., &amp; </w:t>
-      </w:r>
-      <w:proofErr w:type="spellStart"/>
-      <w:r>
-        <w:t>Grolemund</w:t>
-      </w:r>
-      <w:proofErr w:type="spellEnd"/>
-      <w:r>
-        <w:t xml:space="preserve">, G. (2017). </w:t>
+        <w:t xml:space="preserve">Wickham, H., &amp; Grolemund, G. (2017). </w:t>
       </w:r>
       <w:hyperlink r:id="rId13">
         <w:r>
@@ -2380,21 +2345,7 @@
         <w:rPr>
           <w:lang w:val="fr-CH"/>
         </w:rPr>
-        <w:t xml:space="preserve">Xie, Y., Allaire, J. J., &amp; </w:t>
-      </w:r>
-      <w:proofErr w:type="spellStart"/>
-      <w:r>
-        <w:rPr>
-          <w:lang w:val="fr-CH"/>
-        </w:rPr>
-        <w:t>Grolemund</w:t>
-      </w:r>
-      <w:proofErr w:type="spellEnd"/>
-      <w:r>
-        <w:rPr>
-          <w:lang w:val="fr-CH"/>
-        </w:rPr>
-        <w:t xml:space="preserve">, G. (2018). </w:t>
+        <w:t xml:space="preserve">Xie, Y., Allaire, J. J., &amp; Grolemund, G. (2018). </w:t>
       </w:r>
       <w:hyperlink r:id="rId17">
         <w:r>
@@ -2621,15 +2572,7 @@
         </w:r>
       </w:hyperlink>
       <w:r>
-        <w:t xml:space="preserve"> (Chapter 1) in Douglas, A., Ross, D., Mancini, F., Couto, A. &amp; </w:t>
-      </w:r>
-      <w:proofErr w:type="spellStart"/>
-      <w:r>
-        <w:t>Lusseau</w:t>
-      </w:r>
-      <w:proofErr w:type="spellEnd"/>
-      <w:r>
-        <w:t xml:space="preserve">, D. (2022). </w:t>
+        <w:t xml:space="preserve"> (Chapter 1) in Douglas, A., Ross, D., Mancini, F., Couto, A. &amp; Lusseau, D. (2022). </w:t>
       </w:r>
       <w:hyperlink r:id="rId19">
         <w:r>
@@ -2952,15 +2895,7 @@
         </w:r>
       </w:hyperlink>
       <w:r>
-        <w:t xml:space="preserve"> (Chapter 2) in Douglas, A., Ross, D., Mancini, F., Couto, A. &amp; </w:t>
-      </w:r>
-      <w:proofErr w:type="spellStart"/>
-      <w:r>
-        <w:t>Lusseau</w:t>
-      </w:r>
-      <w:proofErr w:type="spellEnd"/>
-      <w:r>
-        <w:t xml:space="preserve">, D. (2022). </w:t>
+        <w:t xml:space="preserve"> (Chapter 2) in Douglas, A., Ross, D., Mancini, F., Couto, A. &amp; Lusseau, D. (2022). </w:t>
       </w:r>
       <w:hyperlink r:id="rId22">
         <w:r>
@@ -2992,15 +2927,7 @@
         </w:r>
       </w:hyperlink>
       <w:r>
-        <w:t xml:space="preserve"> (Chapter 3) in Douglas, A., Ross, D., Mancini, F., Couto, A. &amp; </w:t>
-      </w:r>
-      <w:proofErr w:type="spellStart"/>
-      <w:r>
-        <w:t>Lusseau</w:t>
-      </w:r>
-      <w:proofErr w:type="spellEnd"/>
-      <w:r>
-        <w:t xml:space="preserve">, D. (2022). </w:t>
+        <w:t xml:space="preserve"> (Chapter 3) in Douglas, A., Ross, D., Mancini, F., Couto, A. &amp; Lusseau, D. (2022). </w:t>
       </w:r>
       <w:hyperlink r:id="rId24">
         <w:r>
@@ -3023,15 +2950,7 @@
         </w:numPr>
       </w:pPr>
       <w:r>
-        <w:t xml:space="preserve">Data import (Chapter 11) in Wickham, H., &amp; </w:t>
-      </w:r>
-      <w:proofErr w:type="spellStart"/>
-      <w:r>
-        <w:t>Grolemund</w:t>
-      </w:r>
-      <w:proofErr w:type="spellEnd"/>
-      <w:r>
-        <w:t xml:space="preserve">, G. (2017). </w:t>
+        <w:t xml:space="preserve">Data import (Chapter 11) in Wickham, H., &amp; Grolemund, G. (2017). </w:t>
       </w:r>
       <w:hyperlink r:id="rId25">
         <w:r>
@@ -3094,7 +3013,6 @@
         </w:numPr>
       </w:pPr>
       <w:r>
-        <w:lastRenderedPageBreak/>
         <w:t xml:space="preserve">Simple manipulations; numbers and vectors (Chapter 2) in Venables, W. N., Smith, D. M., &amp; R Development Core Team. (2022). </w:t>
       </w:r>
       <w:hyperlink r:id="rId28">
@@ -3118,29 +3036,8 @@
         </w:numPr>
         <w:spacing w:after="0" w:line="259" w:lineRule="auto"/>
       </w:pPr>
-      <w:proofErr w:type="spellStart"/>
-      <w:r>
-        <w:t>Grolemund</w:t>
-      </w:r>
-      <w:proofErr w:type="spellEnd"/>
-      <w:r>
-        <w:t xml:space="preserve">, G., &amp; Wickham, </w:t>
-      </w:r>
-      <w:proofErr w:type="gramStart"/>
-      <w:r>
-        <w:t>H. .</w:t>
-      </w:r>
-      <w:proofErr w:type="gramEnd"/>
-      <w:r>
-        <w:t xml:space="preserve"> (2011). Dates and Times Made Easy with </w:t>
-      </w:r>
-      <w:proofErr w:type="spellStart"/>
-      <w:r>
-        <w:t>lubridate</w:t>
-      </w:r>
-      <w:proofErr w:type="spellEnd"/>
-      <w:r>
-        <w:t xml:space="preserve">. Journal of Statistical Software, 40(3), 1–25. </w:t>
+      <w:r>
+        <w:t xml:space="preserve">Grolemund, G., &amp; Wickham, H. . (2011). Dates and Times Made Easy with lubridate. Journal of Statistical Software, 40(3), 1–25. </w:t>
       </w:r>
       <w:hyperlink r:id="rId29">
         <w:r>
@@ -3220,15 +3117,7 @@
         <w:jc w:val="both"/>
       </w:pPr>
       <w:r>
-        <w:t>Data often does not come ready for the analysis you want to perform. Names within variables might not match (</w:t>
-      </w:r>
-      <w:proofErr w:type="gramStart"/>
-      <w:r>
-        <w:t>e.g.</w:t>
-      </w:r>
-      <w:proofErr w:type="gramEnd"/>
-      <w:r>
-        <w:t xml:space="preserve"> USA, US, United States), observations are missing (e.g. NA), among other human or programmatic coding errors. In this lecture, we will go through the fundamentals of (re)shaping data for </w:t>
+        <w:t xml:space="preserve">Data often does not come ready for the analysis you want to perform. Names within variables might not match (e.g. USA, US, United States), observations are missing (e.g. NA), among other human or programmatic coding errors. In this lecture, we will go through the fundamentals of (re)shaping data for </w:t>
       </w:r>
       <w:r>
         <w:t xml:space="preserve">our </w:t>
@@ -3243,7 +3132,6 @@
         <w:t xml:space="preserve"> using the </w:t>
       </w:r>
       <w:hyperlink r:id="rId31">
-        <w:proofErr w:type="spellStart"/>
         <w:r>
           <w:rPr>
             <w:color w:val="1155CC"/>
@@ -3251,7 +3139,6 @@
           </w:rPr>
           <w:t>dplyr</w:t>
         </w:r>
-        <w:proofErr w:type="spellEnd"/>
       </w:hyperlink>
       <w:r>
         <w:t xml:space="preserve"> package.</w:t>
@@ -3381,15 +3268,7 @@
         </w:r>
       </w:hyperlink>
       <w:r>
-        <w:t xml:space="preserve"> (Chapter 5) in Wickham, H., &amp; </w:t>
-      </w:r>
-      <w:proofErr w:type="spellStart"/>
-      <w:r>
-        <w:t>Grolemund</w:t>
-      </w:r>
-      <w:proofErr w:type="spellEnd"/>
-      <w:r>
-        <w:t xml:space="preserve">, G. (2017). </w:t>
+        <w:t xml:space="preserve"> (Chapter 5) in Wickham, H., &amp; Grolemund, G. (2017). </w:t>
       </w:r>
       <w:hyperlink r:id="rId33">
         <w:r>
@@ -3432,23 +3311,7 @@
             <w:color w:val="1155CC"/>
             <w:u w:val="single"/>
           </w:rPr>
-          <w:t xml:space="preserve">Data Wrangling with </w:t>
-        </w:r>
-        <w:proofErr w:type="spellStart"/>
-        <w:r>
-          <w:rPr>
-            <w:color w:val="1155CC"/>
-            <w:u w:val="single"/>
-          </w:rPr>
-          <w:t>dplyr</w:t>
-        </w:r>
-        <w:proofErr w:type="spellEnd"/>
-        <w:r>
-          <w:rPr>
-            <w:color w:val="1155CC"/>
-            <w:u w:val="single"/>
-          </w:rPr>
-          <w:t xml:space="preserve"> in R</w:t>
+          <w:t>Data Wrangling with dplyr in R</w:t>
         </w:r>
       </w:hyperlink>
       <w:r>
@@ -3535,15 +3398,7 @@
         <w:spacing w:after="0" w:line="259" w:lineRule="auto"/>
       </w:pPr>
       <w:r>
-        <w:t xml:space="preserve">Wickham, </w:t>
-      </w:r>
-      <w:proofErr w:type="gramStart"/>
-      <w:r>
-        <w:t>H. .</w:t>
-      </w:r>
-      <w:proofErr w:type="gramEnd"/>
-      <w:r>
-        <w:t xml:space="preserve"> (2014). Tidy Data. Journal of Statistical Software, 59(10), 1–23. </w:t>
+        <w:t xml:space="preserve">Wickham, H. . (2014). Tidy Data. Journal of Statistical Software, 59(10), 1–23. </w:t>
       </w:r>
       <w:hyperlink r:id="rId40">
         <w:r>
@@ -3567,23 +3422,7 @@
         </w:rPr>
       </w:pPr>
       <w:r>
-        <w:t xml:space="preserve">Wickham, H., </w:t>
-      </w:r>
-      <w:proofErr w:type="spellStart"/>
-      <w:r>
-        <w:t>Averick</w:t>
-      </w:r>
-      <w:proofErr w:type="spellEnd"/>
-      <w:r>
-        <w:t xml:space="preserve">, M., Bryan, J., Chang, W., McGowan, L. D. A., François, R., &amp; </w:t>
-      </w:r>
-      <w:proofErr w:type="spellStart"/>
-      <w:r>
-        <w:t>Yutani</w:t>
-      </w:r>
-      <w:proofErr w:type="spellEnd"/>
-      <w:r>
-        <w:t xml:space="preserve">, H. (2019). </w:t>
+        <w:t xml:space="preserve">Wickham, H., Averick, M., Bryan, J., Chang, W., McGowan, L. D. A., François, R., &amp; Yutani, H. (2019). </w:t>
       </w:r>
       <w:hyperlink r:id="rId41">
         <w:r>
@@ -3591,35 +3430,11 @@
             <w:color w:val="1155CC"/>
             <w:u w:val="single"/>
           </w:rPr>
-          <w:t xml:space="preserve">Welcome to the </w:t>
-        </w:r>
-        <w:proofErr w:type="spellStart"/>
-        <w:r>
-          <w:rPr>
-            <w:color w:val="1155CC"/>
-            <w:u w:val="single"/>
-          </w:rPr>
-          <w:t>Tidyverse</w:t>
-        </w:r>
-        <w:proofErr w:type="spellEnd"/>
-        <w:r>
-          <w:rPr>
-            <w:color w:val="1155CC"/>
-            <w:u w:val="single"/>
-          </w:rPr>
-          <w:t>.</w:t>
+          <w:t>Welcome to the Tidyverse.</w:t>
         </w:r>
       </w:hyperlink>
       <w:r>
-        <w:t xml:space="preserve"> Journal of </w:t>
-      </w:r>
-      <w:proofErr w:type="gramStart"/>
-      <w:r>
-        <w:t>open source</w:t>
-      </w:r>
-      <w:proofErr w:type="gramEnd"/>
-      <w:r>
-        <w:t xml:space="preserve"> software, 4(43), 1686.</w:t>
+        <w:t xml:space="preserve"> Journal of open source software, 4(43), 1686.</w:t>
       </w:r>
     </w:p>
     <w:p>
@@ -3643,7 +3458,6 @@
         <w:t xml:space="preserve"> with the </w:t>
       </w:r>
       <w:hyperlink r:id="rId43">
-        <w:proofErr w:type="spellStart"/>
         <w:r>
           <w:rPr>
             <w:color w:val="1155CC"/>
@@ -3651,7 +3465,6 @@
           </w:rPr>
           <w:t>stringr</w:t>
         </w:r>
-        <w:proofErr w:type="spellEnd"/>
       </w:hyperlink>
       <w:r>
         <w:t xml:space="preserve"> R package</w:t>
@@ -3666,23 +3479,7 @@
         <w:spacing w:after="0" w:line="259" w:lineRule="auto"/>
       </w:pPr>
       <w:r>
-        <w:t xml:space="preserve">Van </w:t>
-      </w:r>
-      <w:proofErr w:type="spellStart"/>
-      <w:r>
-        <w:t>Buuren</w:t>
-      </w:r>
-      <w:proofErr w:type="spellEnd"/>
-      <w:r>
-        <w:t xml:space="preserve">, S., &amp; </w:t>
-      </w:r>
-      <w:proofErr w:type="spellStart"/>
-      <w:r>
-        <w:t>Groothuis-Oudshoorn</w:t>
-      </w:r>
-      <w:proofErr w:type="spellEnd"/>
-      <w:r>
-        <w:t xml:space="preserve">, K. (2011). </w:t>
+        <w:t xml:space="preserve">Van Buuren, S., &amp; Groothuis-Oudshoorn, K. (2011). </w:t>
       </w:r>
       <w:hyperlink r:id="rId44">
         <w:r>
@@ -3744,10 +3541,7 @@
         <w:jc w:val="both"/>
       </w:pPr>
       <w:r>
-        <w:t>Visualizing</w:t>
-      </w:r>
-      <w:r>
-        <w:t xml:space="preserve"> your data is the bread and butter of any analysis you will perform. In this lecture</w:t>
+        <w:t>Visualizing your data is the bread and butter of any analysis you will perform. In this lecture</w:t>
       </w:r>
       <w:r>
         <w:t>,</w:t>
@@ -3759,13 +3553,7 @@
         <w:t>we</w:t>
       </w:r>
       <w:r>
-        <w:t xml:space="preserve"> will learn the principles of good data </w:t>
-      </w:r>
-      <w:r>
-        <w:t>visualization</w:t>
-      </w:r>
-      <w:r>
-        <w:t xml:space="preserve"> with the </w:t>
+        <w:t xml:space="preserve"> will learn the principles of good data visualization with the </w:t>
       </w:r>
       <w:hyperlink r:id="rId45">
         <w:r>
@@ -3783,13 +3571,7 @@
         <w:t>We</w:t>
       </w:r>
       <w:r>
-        <w:t xml:space="preserve"> introduce how to create different types of plots in R as well as how to </w:t>
-      </w:r>
-      <w:r>
-        <w:t>customize</w:t>
-      </w:r>
-      <w:r>
-        <w:t xml:space="preserve"> plots with trends, annotations, and labels</w:t>
+        <w:t xml:space="preserve"> introduce how to create different types of plots in R as well as how to customize plots with trends, annotations, and labels</w:t>
       </w:r>
       <w:r>
         <w:t xml:space="preserve"> to make them “tell a story”.</w:t>
@@ -3916,19 +3698,7 @@
         </w:numPr>
       </w:pPr>
       <w:r>
-        <w:lastRenderedPageBreak/>
-        <w:t>visualization</w:t>
-      </w:r>
-      <w:r>
-        <w:t xml:space="preserve"> (Chapter 3) in Wickham, H., &amp; </w:t>
-      </w:r>
-      <w:proofErr w:type="spellStart"/>
-      <w:r>
-        <w:t>Grolemund</w:t>
-      </w:r>
-      <w:proofErr w:type="spellEnd"/>
-      <w:r>
-        <w:t xml:space="preserve">, G. (2017). </w:t>
+        <w:t xml:space="preserve">visualization (Chapter 3) in Wickham, H., &amp; Grolemund, G. (2017). </w:t>
       </w:r>
       <w:hyperlink r:id="rId46">
         <w:r>
@@ -4093,15 +3863,7 @@
         </w:r>
       </w:hyperlink>
       <w:r>
-        <w:t xml:space="preserve"> (Chapter 28) in Wickham, H., &amp; </w:t>
-      </w:r>
-      <w:proofErr w:type="spellStart"/>
-      <w:r>
-        <w:t>Grolemund</w:t>
-      </w:r>
-      <w:proofErr w:type="spellEnd"/>
-      <w:r>
-        <w:t xml:space="preserve">, G. (2017). </w:t>
+        <w:t xml:space="preserve"> (Chapter 28) in Wickham, H., &amp; Grolemund, G. (2017). </w:t>
       </w:r>
       <w:hyperlink r:id="rId54">
         <w:r>
@@ -4301,21 +4063,12 @@
       <w:r>
         <w:t xml:space="preserve">Introduction and Bomb Parts: What is a Model? (Chapter 1) in </w:t>
       </w:r>
-      <w:proofErr w:type="spellStart"/>
       <w:r>
         <w:rPr>
           <w:color w:val="222222"/>
           <w:highlight w:val="white"/>
         </w:rPr>
-        <w:t>O'neil</w:t>
-      </w:r>
-      <w:proofErr w:type="spellEnd"/>
-      <w:r>
-        <w:rPr>
-          <w:color w:val="222222"/>
-          <w:highlight w:val="white"/>
-        </w:rPr>
-        <w:t>, C., 2016.</w:t>
+        <w:t>O'neil, C., 2016.</w:t>
       </w:r>
       <w:r>
         <w:rPr>
@@ -4350,23 +4103,7 @@
         </w:r>
       </w:hyperlink>
       <w:r>
-        <w:t xml:space="preserve"> (Chapter 2) in </w:t>
-      </w:r>
-      <w:proofErr w:type="spellStart"/>
-      <w:r>
-        <w:t>Xie</w:t>
-      </w:r>
-      <w:proofErr w:type="spellEnd"/>
-      <w:r>
-        <w:t xml:space="preserve">, Y., Allaire, J. J., &amp; </w:t>
-      </w:r>
-      <w:proofErr w:type="spellStart"/>
-      <w:r>
-        <w:t>Grolemund</w:t>
-      </w:r>
-      <w:proofErr w:type="spellEnd"/>
-      <w:r>
-        <w:t xml:space="preserve">, G. (2018). </w:t>
+        <w:t xml:space="preserve"> (Chapter 2) in Xie, Y., Allaire, J. J., &amp; Grolemund, G. (2018). </w:t>
       </w:r>
       <w:hyperlink r:id="rId59">
         <w:r>
@@ -4391,23 +4128,7 @@
             <w:color w:val="1155CC"/>
             <w:u w:val="single"/>
           </w:rPr>
-          <w:t xml:space="preserve">How to make a </w:t>
-        </w:r>
-        <w:proofErr w:type="spellStart"/>
-        <w:r>
-          <w:rPr>
-            <w:color w:val="1155CC"/>
-            <w:u w:val="single"/>
-          </w:rPr>
-          <w:t>reprex</w:t>
-        </w:r>
-        <w:proofErr w:type="spellEnd"/>
-        <w:r>
-          <w:rPr>
-            <w:color w:val="1155CC"/>
-            <w:u w:val="single"/>
-          </w:rPr>
-          <w:t>?</w:t>
+          <w:t>How to make a reprex?</w:t>
         </w:r>
       </w:hyperlink>
     </w:p>
@@ -4666,25 +4387,7 @@
         <w:sz w:val="16"/>
         <w:szCs w:val="16"/>
       </w:rPr>
-      <w:t xml:space="preserve">Chemin Eugène-Rigot 2 </w:t>
-    </w:r>
-    <w:proofErr w:type="gramStart"/>
-    <w:r>
-      <w:rPr>
-        <w:color w:val="42515A"/>
-        <w:sz w:val="16"/>
-        <w:szCs w:val="16"/>
-      </w:rPr>
-      <w:t>|  CP</w:t>
-    </w:r>
-    <w:proofErr w:type="gramEnd"/>
-    <w:r>
-      <w:rPr>
-        <w:color w:val="42515A"/>
-        <w:sz w:val="16"/>
-        <w:szCs w:val="16"/>
-      </w:rPr>
-      <w:t xml:space="preserve"> 1672 - CH-1211 Genève 1 | +41 22 908 57 00 | graduateinstitute.ch </w:t>
+      <w:t xml:space="preserve">Chemin Eugène-Rigot 2 |  CP 1672 - CH-1211 Genève 1 | +41 22 908 57 00 | graduateinstitute.ch </w:t>
     </w:r>
   </w:p>
   <w:p>

</xml_diff>